<commit_message>
Atualização do Levantamento de Requisitos
</commit_message>
<xml_diff>
--- a/Requisitos.docx
+++ b/Requisitos.docx
@@ -89,6 +89,49 @@
     <w:p>
       <w:pPr>
         <w:spacing w:line="360" w:lineRule="auto"/>
+        <w:jc w:val="center"/>
+        <w:rPr>
+          <w:sz w:val="24"/>
+          <w:szCs w:val="24"/>
+        </w:rPr>
+      </w:pPr>
+      <w:r>
+        <w:rPr>
+          <w:rtl w:val="0"/>
+        </w:rPr>
+      </w:r>
+    </w:p>
+    <w:p>
+      <w:pPr>
+        <w:spacing w:line="360" w:lineRule="auto"/>
+        <w:rPr>
+          <w:sz w:val="24"/>
+          <w:szCs w:val="24"/>
+        </w:rPr>
+      </w:pPr>
+      <w:r>
+        <w:rPr>
+          <w:rtl w:val="0"/>
+        </w:rPr>
+      </w:r>
+    </w:p>
+    <w:p>
+      <w:pPr>
+        <w:spacing w:line="360" w:lineRule="auto"/>
+        <w:rPr>
+          <w:sz w:val="24"/>
+          <w:szCs w:val="24"/>
+        </w:rPr>
+      </w:pPr>
+      <w:r>
+        <w:rPr>
+          <w:rtl w:val="0"/>
+        </w:rPr>
+      </w:r>
+    </w:p>
+    <w:p>
+      <w:pPr>
+        <w:spacing w:line="360" w:lineRule="auto"/>
         <w:rPr>
           <w:sz w:val="24"/>
           <w:szCs w:val="24"/>
@@ -332,118 +375,85 @@
     <w:p>
       <w:pPr>
         <w:spacing w:line="360" w:lineRule="auto"/>
-        <w:jc w:val="center"/>
-        <w:rPr>
-          <w:b w:val="1"/>
-          <w:sz w:val="28"/>
-          <w:szCs w:val="28"/>
-        </w:rPr>
-      </w:pPr>
-      <w:r>
-        <w:rPr>
-          <w:rtl w:val="0"/>
-        </w:rPr>
-      </w:r>
-    </w:p>
-    <w:p>
-      <w:pPr>
-        <w:spacing w:line="360" w:lineRule="auto"/>
-        <w:jc w:val="center"/>
-        <w:rPr>
-          <w:b w:val="1"/>
-          <w:sz w:val="28"/>
-          <w:szCs w:val="28"/>
-        </w:rPr>
-      </w:pPr>
-      <w:r>
-        <w:rPr>
-          <w:rtl w:val="0"/>
-        </w:rPr>
-      </w:r>
-    </w:p>
-    <w:p>
-      <w:pPr>
-        <w:spacing w:line="360" w:lineRule="auto"/>
-        <w:jc w:val="center"/>
-        <w:rPr>
-          <w:b w:val="1"/>
-          <w:sz w:val="28"/>
-          <w:szCs w:val="28"/>
-        </w:rPr>
-      </w:pPr>
-      <w:r>
-        <w:rPr>
-          <w:rtl w:val="0"/>
-        </w:rPr>
-      </w:r>
-    </w:p>
-    <w:p>
-      <w:pPr>
-        <w:spacing w:line="360" w:lineRule="auto"/>
-        <w:jc w:val="center"/>
-        <w:rPr>
-          <w:b w:val="1"/>
-          <w:sz w:val="28"/>
-          <w:szCs w:val="28"/>
-        </w:rPr>
-      </w:pPr>
-      <w:r>
-        <w:rPr>
-          <w:rtl w:val="0"/>
-        </w:rPr>
-      </w:r>
-    </w:p>
-    <w:p>
-      <w:pPr>
-        <w:spacing w:line="360" w:lineRule="auto"/>
-        <w:jc w:val="center"/>
-        <w:rPr>
-          <w:b w:val="1"/>
-          <w:sz w:val="28"/>
-          <w:szCs w:val="28"/>
-        </w:rPr>
-      </w:pPr>
-      <w:r>
-        <w:rPr>
-          <w:rtl w:val="0"/>
-        </w:rPr>
-      </w:r>
-    </w:p>
-    <w:p>
-      <w:pPr>
-        <w:spacing w:line="360" w:lineRule="auto"/>
-        <w:rPr>
-          <w:b w:val="1"/>
-          <w:sz w:val="28"/>
-          <w:szCs w:val="28"/>
-        </w:rPr>
-      </w:pPr>
-      <w:r>
-        <w:rPr>
-          <w:rtl w:val="0"/>
-        </w:rPr>
-      </w:r>
-    </w:p>
-    <w:p>
-      <w:pPr>
-        <w:spacing w:line="360" w:lineRule="auto"/>
-        <w:jc w:val="center"/>
-        <w:rPr>
-          <w:b w:val="1"/>
-          <w:sz w:val="28"/>
-          <w:szCs w:val="28"/>
-        </w:rPr>
-      </w:pPr>
-      <w:r>
-        <w:rPr>
-          <w:rtl w:val="0"/>
-        </w:rPr>
-      </w:r>
-    </w:p>
-    <w:p>
-      <w:pPr>
-        <w:spacing w:line="360" w:lineRule="auto"/>
-        <w:jc w:val="center"/>
+        <w:jc w:val="left"/>
+        <w:rPr>
+          <w:b w:val="1"/>
+          <w:sz w:val="28"/>
+          <w:szCs w:val="28"/>
+        </w:rPr>
+      </w:pPr>
+      <w:r>
+        <w:rPr>
+          <w:rtl w:val="0"/>
+        </w:rPr>
+      </w:r>
+    </w:p>
+    <w:p>
+      <w:pPr>
+        <w:spacing w:line="360" w:lineRule="auto"/>
+        <w:jc w:val="center"/>
+        <w:rPr>
+          <w:b w:val="1"/>
+          <w:sz w:val="28"/>
+          <w:szCs w:val="28"/>
+        </w:rPr>
+      </w:pPr>
+      <w:r>
+        <w:rPr>
+          <w:rtl w:val="0"/>
+        </w:rPr>
+      </w:r>
+    </w:p>
+    <w:p>
+      <w:pPr>
+        <w:spacing w:line="360" w:lineRule="auto"/>
+        <w:jc w:val="left"/>
+        <w:rPr>
+          <w:b w:val="1"/>
+          <w:sz w:val="28"/>
+          <w:szCs w:val="28"/>
+        </w:rPr>
+      </w:pPr>
+      <w:r>
+        <w:rPr>
+          <w:rtl w:val="0"/>
+        </w:rPr>
+      </w:r>
+    </w:p>
+    <w:p>
+      <w:pPr>
+        <w:spacing w:line="360" w:lineRule="auto"/>
+        <w:jc w:val="center"/>
+        <w:rPr>
+          <w:b w:val="1"/>
+          <w:sz w:val="28"/>
+          <w:szCs w:val="28"/>
+        </w:rPr>
+      </w:pPr>
+      <w:r>
+        <w:rPr>
+          <w:rtl w:val="0"/>
+        </w:rPr>
+      </w:r>
+    </w:p>
+    <w:p>
+      <w:pPr>
+        <w:spacing w:line="360" w:lineRule="auto"/>
+        <w:rPr>
+          <w:b w:val="1"/>
+          <w:sz w:val="28"/>
+          <w:szCs w:val="28"/>
+        </w:rPr>
+      </w:pPr>
+      <w:r>
+        <w:rPr>
+          <w:rtl w:val="0"/>
+        </w:rPr>
+      </w:r>
+    </w:p>
+    <w:p>
+      <w:pPr>
+        <w:spacing w:line="360" w:lineRule="auto"/>
         <w:rPr>
           <w:b w:val="1"/>
           <w:sz w:val="28"/>
@@ -526,6 +536,41 @@
       </w:pPr>
       <w:r>
         <w:rPr>
+          <w:rtl w:val="0"/>
+        </w:rPr>
+      </w:r>
+    </w:p>
+    <w:p>
+      <w:pPr>
+        <w:spacing w:line="360" w:lineRule="auto"/>
+        <w:jc w:val="both"/>
+        <w:rPr>
+          <w:b w:val="1"/>
+          <w:sz w:val="28"/>
+          <w:szCs w:val="28"/>
+        </w:rPr>
+      </w:pPr>
+      <w:r>
+        <w:rPr>
+          <w:b w:val="1"/>
+          <w:sz w:val="28"/>
+          <w:szCs w:val="28"/>
+          <w:rtl w:val="0"/>
+        </w:rPr>
+        <w:t xml:space="preserve">MONAMU</w:t>
+      </w:r>
+    </w:p>
+    <w:p>
+      <w:pPr>
+        <w:spacing w:line="360" w:lineRule="auto"/>
+        <w:jc w:val="both"/>
+        <w:rPr>
+          <w:sz w:val="24"/>
+          <w:szCs w:val="24"/>
+        </w:rPr>
+      </w:pPr>
+      <w:r>
+        <w:rPr>
           <w:sz w:val="24"/>
           <w:szCs w:val="24"/>
           <w:rtl w:val="0"/>
@@ -559,233 +604,325 @@
       </w:pPr>
       <w:r>
         <w:rPr>
-          <w:sz w:val="24"/>
-          <w:szCs w:val="24"/>
-          <w:rtl w:val="0"/>
-        </w:rPr>
-        <w:t xml:space="preserve">Requisitos funcionais:</w:t>
-      </w:r>
-    </w:p>
-    <w:p>
-      <w:pPr>
-        <w:spacing w:line="360" w:lineRule="auto"/>
-        <w:jc w:val="both"/>
-        <w:rPr>
-          <w:sz w:val="24"/>
-          <w:szCs w:val="24"/>
-        </w:rPr>
-      </w:pPr>
-      <w:r>
-        <w:rPr>
-          <w:rtl w:val="0"/>
-        </w:rPr>
-      </w:r>
-    </w:p>
-    <w:p>
-      <w:pPr>
-        <w:spacing w:line="360" w:lineRule="auto"/>
-        <w:jc w:val="both"/>
-        <w:rPr>
-          <w:sz w:val="24"/>
-          <w:szCs w:val="24"/>
-        </w:rPr>
-      </w:pPr>
-      <w:r>
-        <w:rPr>
-          <w:sz w:val="24"/>
-          <w:szCs w:val="24"/>
-          <w:rtl w:val="0"/>
-        </w:rPr>
-        <w:t xml:space="preserve">Produtos:</w:t>
-      </w:r>
-    </w:p>
-    <w:p>
-      <w:pPr>
-        <w:spacing w:line="360" w:lineRule="auto"/>
-        <w:jc w:val="both"/>
-        <w:rPr>
-          <w:sz w:val="24"/>
-          <w:szCs w:val="24"/>
-        </w:rPr>
-      </w:pPr>
-      <w:r>
-        <w:rPr>
-          <w:sz w:val="24"/>
-          <w:szCs w:val="24"/>
-          <w:rtl w:val="0"/>
-        </w:rPr>
-        <w:t xml:space="preserve">RF01: cadastro de novos produtos com nome, tamanho, cor, tipo, preço de custo e de venda, quantidade em estoque e fornecedor, descrição, data de cadastro (Imagem? ).</w:t>
-      </w:r>
-    </w:p>
-    <w:p>
-      <w:pPr>
-        <w:spacing w:line="360" w:lineRule="auto"/>
-        <w:jc w:val="both"/>
-        <w:rPr>
-          <w:sz w:val="24"/>
-          <w:szCs w:val="24"/>
-        </w:rPr>
-      </w:pPr>
-      <w:r>
-        <w:rPr>
-          <w:sz w:val="24"/>
-          <w:szCs w:val="24"/>
-          <w:rtl w:val="0"/>
-        </w:rPr>
-        <w:t xml:space="preserve">RF02: exclusão de produtos</w:t>
-      </w:r>
-    </w:p>
-    <w:p>
-      <w:pPr>
-        <w:spacing w:line="360" w:lineRule="auto"/>
-        <w:jc w:val="both"/>
-        <w:rPr>
-          <w:sz w:val="24"/>
-          <w:szCs w:val="24"/>
-        </w:rPr>
-      </w:pPr>
-      <w:r>
-        <w:rPr>
-          <w:sz w:val="24"/>
-          <w:szCs w:val="24"/>
-          <w:rtl w:val="0"/>
-        </w:rPr>
-        <w:t xml:space="preserve">RF03: consultar produtos por nome, tipo, fornecedor ou cor</w:t>
-      </w:r>
-    </w:p>
-    <w:p>
-      <w:pPr>
-        <w:spacing w:line="360" w:lineRule="auto"/>
-        <w:jc w:val="both"/>
-        <w:rPr>
-          <w:sz w:val="24"/>
-          <w:szCs w:val="24"/>
-        </w:rPr>
-      </w:pPr>
-      <w:r>
-        <w:rPr>
-          <w:rtl w:val="0"/>
-        </w:rPr>
-      </w:r>
-    </w:p>
-    <w:p>
-      <w:pPr>
-        <w:spacing w:line="360" w:lineRule="auto"/>
-        <w:jc w:val="both"/>
-        <w:rPr>
-          <w:sz w:val="24"/>
-          <w:szCs w:val="24"/>
-        </w:rPr>
-      </w:pPr>
-      <w:r>
-        <w:rPr>
-          <w:sz w:val="24"/>
-          <w:szCs w:val="24"/>
-          <w:rtl w:val="0"/>
-        </w:rPr>
-        <w:t xml:space="preserve">Clientes:</w:t>
-      </w:r>
-    </w:p>
-    <w:p>
-      <w:pPr>
-        <w:spacing w:line="360" w:lineRule="auto"/>
-        <w:jc w:val="both"/>
-        <w:rPr>
-          <w:sz w:val="24"/>
-          <w:szCs w:val="24"/>
-        </w:rPr>
-      </w:pPr>
-      <w:r>
-        <w:rPr>
-          <w:sz w:val="24"/>
-          <w:szCs w:val="24"/>
-          <w:rtl w:val="0"/>
-        </w:rPr>
-        <w:t xml:space="preserve">RF04: cadastro de clientes com nome, CPF, telefone, e-mail e endereço</w:t>
-      </w:r>
-    </w:p>
-    <w:p>
-      <w:pPr>
-        <w:spacing w:line="360" w:lineRule="auto"/>
-        <w:jc w:val="both"/>
-        <w:rPr>
-          <w:sz w:val="24"/>
-          <w:szCs w:val="24"/>
-        </w:rPr>
-      </w:pPr>
-      <w:r>
-        <w:rPr>
-          <w:sz w:val="24"/>
-          <w:szCs w:val="24"/>
-          <w:rtl w:val="0"/>
-        </w:rPr>
-        <w:t xml:space="preserve">RF05: consultar os clientes por nome ou CPF</w:t>
-      </w:r>
-    </w:p>
-    <w:p>
-      <w:pPr>
-        <w:spacing w:line="360" w:lineRule="auto"/>
-        <w:jc w:val="both"/>
-        <w:rPr>
-          <w:sz w:val="24"/>
-          <w:szCs w:val="24"/>
-        </w:rPr>
-      </w:pPr>
-      <w:r>
-        <w:rPr>
-          <w:sz w:val="24"/>
-          <w:szCs w:val="24"/>
-          <w:rtl w:val="0"/>
-        </w:rPr>
-        <w:t xml:space="preserve">RF06: o cliente só poderá levar peças no condicional caso ele for da cidade onde a loja está alocada.</w:t>
-      </w:r>
-    </w:p>
-    <w:p>
-      <w:pPr>
-        <w:spacing w:line="360" w:lineRule="auto"/>
-        <w:jc w:val="both"/>
-        <w:rPr>
-          <w:sz w:val="24"/>
-          <w:szCs w:val="24"/>
-        </w:rPr>
-      </w:pPr>
-      <w:r>
-        <w:rPr>
-          <w:sz w:val="24"/>
-          <w:szCs w:val="24"/>
-          <w:rtl w:val="0"/>
-        </w:rPr>
-        <w:t xml:space="preserve">RF07: clientes cadastrados têm benefícios.</w:t>
-      </w:r>
-    </w:p>
-    <w:p>
-      <w:pPr>
-        <w:spacing w:line="360" w:lineRule="auto"/>
-        <w:jc w:val="both"/>
-        <w:rPr>
-          <w:sz w:val="24"/>
-          <w:szCs w:val="24"/>
-        </w:rPr>
-      </w:pPr>
-      <w:r>
-        <w:rPr>
-          <w:rtl w:val="0"/>
-        </w:rPr>
-      </w:r>
-    </w:p>
-    <w:p>
-      <w:pPr>
-        <w:spacing w:line="360" w:lineRule="auto"/>
-        <w:jc w:val="both"/>
-        <w:rPr>
-          <w:sz w:val="24"/>
-          <w:szCs w:val="24"/>
-        </w:rPr>
-      </w:pPr>
-      <w:r>
-        <w:rPr>
-          <w:sz w:val="24"/>
-          <w:szCs w:val="24"/>
+          <w:b w:val="1"/>
+          <w:sz w:val="28"/>
+          <w:szCs w:val="28"/>
+          <w:rtl w:val="0"/>
+        </w:rPr>
+        <w:t xml:space="preserve">Requisitos funcionais</w:t>
+      </w:r>
+      <w:r>
+        <w:rPr>
+          <w:sz w:val="24"/>
+          <w:szCs w:val="24"/>
+          <w:rtl w:val="0"/>
+        </w:rPr>
+        <w:t xml:space="preserve">:</w:t>
+      </w:r>
+    </w:p>
+    <w:p>
+      <w:pPr>
+        <w:spacing w:line="360" w:lineRule="auto"/>
+        <w:jc w:val="both"/>
+        <w:rPr>
+          <w:sz w:val="24"/>
+          <w:szCs w:val="24"/>
+        </w:rPr>
+      </w:pPr>
+      <w:r>
+        <w:rPr>
+          <w:rtl w:val="0"/>
+        </w:rPr>
+      </w:r>
+    </w:p>
+    <w:p>
+      <w:pPr>
+        <w:spacing w:line="360" w:lineRule="auto"/>
+        <w:jc w:val="both"/>
+        <w:rPr>
+          <w:sz w:val="24"/>
+          <w:szCs w:val="24"/>
+        </w:rPr>
+      </w:pPr>
+      <w:r>
+        <w:rPr>
+          <w:b w:val="1"/>
+          <w:sz w:val="28"/>
+          <w:szCs w:val="28"/>
+          <w:rtl w:val="0"/>
+        </w:rPr>
+        <w:t xml:space="preserve">Produtos</w:t>
+      </w:r>
+      <w:r>
+        <w:rPr>
+          <w:sz w:val="24"/>
+          <w:szCs w:val="24"/>
+          <w:rtl w:val="0"/>
+        </w:rPr>
+        <w:t xml:space="preserve">:</w:t>
+      </w:r>
+    </w:p>
+    <w:p>
+      <w:pPr>
+        <w:spacing w:line="360" w:lineRule="auto"/>
+        <w:jc w:val="both"/>
+        <w:rPr>
+          <w:sz w:val="24"/>
+          <w:szCs w:val="24"/>
+        </w:rPr>
+      </w:pPr>
+      <w:r>
+        <w:rPr>
+          <w:b w:val="1"/>
+          <w:sz w:val="24"/>
+          <w:szCs w:val="24"/>
+          <w:rtl w:val="0"/>
+        </w:rPr>
+        <w:t xml:space="preserve">RF01</w:t>
+      </w:r>
+      <w:r>
+        <w:rPr>
+          <w:sz w:val="24"/>
+          <w:szCs w:val="24"/>
+          <w:rtl w:val="0"/>
+        </w:rPr>
+        <w:t xml:space="preserve">: cadastro de novos produtos com código do produto, nome, tamanho, cor, tipo, preço de custo e de venda, quantidade em estoque e fornecedor, descrição, data de cadastro (Imagem? ).</w:t>
+      </w:r>
+    </w:p>
+    <w:p>
+      <w:pPr>
+        <w:spacing w:line="360" w:lineRule="auto"/>
+        <w:jc w:val="both"/>
+        <w:rPr>
+          <w:sz w:val="24"/>
+          <w:szCs w:val="24"/>
+        </w:rPr>
+      </w:pPr>
+      <w:r>
+        <w:rPr>
+          <w:b w:val="1"/>
+          <w:sz w:val="24"/>
+          <w:szCs w:val="24"/>
+          <w:rtl w:val="0"/>
+        </w:rPr>
+        <w:t xml:space="preserve">RF02</w:t>
+      </w:r>
+      <w:r>
+        <w:rPr>
+          <w:sz w:val="24"/>
+          <w:szCs w:val="24"/>
+          <w:rtl w:val="0"/>
+        </w:rPr>
+        <w:t xml:space="preserve">: exclusão de produtos</w:t>
+      </w:r>
+    </w:p>
+    <w:p>
+      <w:pPr>
+        <w:spacing w:line="360" w:lineRule="auto"/>
+        <w:jc w:val="both"/>
+        <w:rPr>
+          <w:sz w:val="24"/>
+          <w:szCs w:val="24"/>
+        </w:rPr>
+      </w:pPr>
+      <w:r>
+        <w:rPr>
+          <w:b w:val="1"/>
+          <w:sz w:val="24"/>
+          <w:szCs w:val="24"/>
+          <w:rtl w:val="0"/>
+        </w:rPr>
+        <w:t xml:space="preserve">RF03</w:t>
+      </w:r>
+      <w:r>
+        <w:rPr>
+          <w:sz w:val="24"/>
+          <w:szCs w:val="24"/>
+          <w:rtl w:val="0"/>
+        </w:rPr>
+        <w:t xml:space="preserve">: consultar produtos por nome, tipo, fornecedor ou cor</w:t>
+      </w:r>
+    </w:p>
+    <w:p>
+      <w:pPr>
+        <w:spacing w:line="360" w:lineRule="auto"/>
+        <w:jc w:val="both"/>
+        <w:rPr>
+          <w:sz w:val="24"/>
+          <w:szCs w:val="24"/>
+        </w:rPr>
+      </w:pPr>
+      <w:r>
+        <w:rPr>
+          <w:rtl w:val="0"/>
+        </w:rPr>
+      </w:r>
+    </w:p>
+    <w:p>
+      <w:pPr>
+        <w:spacing w:line="360" w:lineRule="auto"/>
+        <w:jc w:val="both"/>
+        <w:rPr>
+          <w:sz w:val="24"/>
+          <w:szCs w:val="24"/>
+        </w:rPr>
+      </w:pPr>
+      <w:r>
+        <w:rPr>
+          <w:b w:val="1"/>
+          <w:sz w:val="28"/>
+          <w:szCs w:val="28"/>
+          <w:rtl w:val="0"/>
+        </w:rPr>
+        <w:t xml:space="preserve">Clientes</w:t>
+      </w:r>
+      <w:r>
+        <w:rPr>
+          <w:sz w:val="24"/>
+          <w:szCs w:val="24"/>
+          <w:rtl w:val="0"/>
+        </w:rPr>
+        <w:t xml:space="preserve">:</w:t>
+      </w:r>
+    </w:p>
+    <w:p>
+      <w:pPr>
+        <w:spacing w:line="360" w:lineRule="auto"/>
+        <w:jc w:val="both"/>
+        <w:rPr>
+          <w:sz w:val="24"/>
+          <w:szCs w:val="24"/>
+        </w:rPr>
+      </w:pPr>
+      <w:r>
+        <w:rPr>
+          <w:b w:val="1"/>
+          <w:sz w:val="24"/>
+          <w:szCs w:val="24"/>
+          <w:rtl w:val="0"/>
+        </w:rPr>
+        <w:t xml:space="preserve">RF04</w:t>
+      </w:r>
+      <w:r>
+        <w:rPr>
+          <w:sz w:val="24"/>
+          <w:szCs w:val="24"/>
+          <w:rtl w:val="0"/>
+        </w:rPr>
+        <w:t xml:space="preserve">: cadastro de clientes com código do cliente, nome, CPF, telefone, e-mail e endereço</w:t>
+      </w:r>
+    </w:p>
+    <w:p>
+      <w:pPr>
+        <w:spacing w:line="360" w:lineRule="auto"/>
+        <w:jc w:val="both"/>
+        <w:rPr>
+          <w:sz w:val="24"/>
+          <w:szCs w:val="24"/>
+        </w:rPr>
+      </w:pPr>
+      <w:r>
+        <w:rPr>
+          <w:b w:val="1"/>
+          <w:sz w:val="24"/>
+          <w:szCs w:val="24"/>
+          <w:rtl w:val="0"/>
+        </w:rPr>
+        <w:t xml:space="preserve">RF05</w:t>
+      </w:r>
+      <w:r>
+        <w:rPr>
+          <w:sz w:val="24"/>
+          <w:szCs w:val="24"/>
+          <w:rtl w:val="0"/>
+        </w:rPr>
+        <w:t xml:space="preserve">: consultar os clientes por nome ou CPF</w:t>
+      </w:r>
+    </w:p>
+    <w:p>
+      <w:pPr>
+        <w:spacing w:line="360" w:lineRule="auto"/>
+        <w:jc w:val="both"/>
+        <w:rPr>
+          <w:sz w:val="24"/>
+          <w:szCs w:val="24"/>
+        </w:rPr>
+      </w:pPr>
+      <w:r>
+        <w:rPr>
+          <w:b w:val="1"/>
+          <w:sz w:val="24"/>
+          <w:szCs w:val="24"/>
+          <w:rtl w:val="0"/>
+        </w:rPr>
+        <w:t xml:space="preserve">RF06</w:t>
+      </w:r>
+      <w:r>
+        <w:rPr>
+          <w:sz w:val="24"/>
+          <w:szCs w:val="24"/>
+          <w:rtl w:val="0"/>
+        </w:rPr>
+        <w:t xml:space="preserve">: o cliente só poderá levar peças no condicional caso ele for da cidade onde a loja está alocada.</w:t>
+      </w:r>
+    </w:p>
+    <w:p>
+      <w:pPr>
+        <w:spacing w:line="360" w:lineRule="auto"/>
+        <w:jc w:val="both"/>
+        <w:rPr>
+          <w:sz w:val="24"/>
+          <w:szCs w:val="24"/>
+        </w:rPr>
+      </w:pPr>
+      <w:r>
+        <w:rPr>
+          <w:b w:val="1"/>
+          <w:sz w:val="24"/>
+          <w:szCs w:val="24"/>
+          <w:rtl w:val="0"/>
+        </w:rPr>
+        <w:t xml:space="preserve">RF07</w:t>
+      </w:r>
+      <w:r>
+        <w:rPr>
+          <w:sz w:val="24"/>
+          <w:szCs w:val="24"/>
+          <w:rtl w:val="0"/>
+        </w:rPr>
+        <w:t xml:space="preserve">: clientes cadastrados têm benefícios.</w:t>
+      </w:r>
+    </w:p>
+    <w:p>
+      <w:pPr>
+        <w:spacing w:line="360" w:lineRule="auto"/>
+        <w:jc w:val="both"/>
+        <w:rPr>
+          <w:sz w:val="24"/>
+          <w:szCs w:val="24"/>
+        </w:rPr>
+      </w:pPr>
+      <w:r>
+        <w:rPr>
+          <w:rtl w:val="0"/>
+        </w:rPr>
+      </w:r>
+    </w:p>
+    <w:p>
+      <w:pPr>
+        <w:spacing w:line="360" w:lineRule="auto"/>
+        <w:jc w:val="both"/>
+        <w:rPr>
+          <w:b w:val="1"/>
+          <w:sz w:val="28"/>
+          <w:szCs w:val="28"/>
+        </w:rPr>
+      </w:pPr>
+      <w:r>
+        <w:rPr>
+          <w:b w:val="1"/>
+          <w:sz w:val="28"/>
+          <w:szCs w:val="28"/>
           <w:rtl w:val="0"/>
         </w:rPr>
         <w:t xml:space="preserve">Funcionários</w:t>
@@ -802,41 +939,52 @@
       </w:pPr>
       <w:r>
         <w:rPr>
-          <w:sz w:val="24"/>
-          <w:szCs w:val="24"/>
-          <w:rtl w:val="0"/>
-        </w:rPr>
-        <w:t xml:space="preserve">RF08: cadastro de funcionários com nome, CPF, cargo, data de admissão, telefone e e-mail e endereço.</w:t>
-      </w:r>
-    </w:p>
-    <w:p>
-      <w:pPr>
-        <w:spacing w:line="360" w:lineRule="auto"/>
-        <w:jc w:val="both"/>
-        <w:rPr>
-          <w:sz w:val="24"/>
-          <w:szCs w:val="24"/>
-        </w:rPr>
-      </w:pPr>
-      <w:r>
-        <w:rPr>
-          <w:rtl w:val="0"/>
-        </w:rPr>
-      </w:r>
-    </w:p>
-    <w:p>
-      <w:pPr>
-        <w:spacing w:line="360" w:lineRule="auto"/>
-        <w:jc w:val="both"/>
-        <w:rPr>
-          <w:sz w:val="24"/>
-          <w:szCs w:val="24"/>
-        </w:rPr>
-      </w:pPr>
-      <w:r>
-        <w:rPr>
-          <w:sz w:val="24"/>
-          <w:szCs w:val="24"/>
+          <w:b w:val="1"/>
+          <w:sz w:val="24"/>
+          <w:szCs w:val="24"/>
+          <w:rtl w:val="0"/>
+        </w:rPr>
+        <w:t xml:space="preserve">RF08</w:t>
+      </w:r>
+      <w:r>
+        <w:rPr>
+          <w:sz w:val="24"/>
+          <w:szCs w:val="24"/>
+          <w:rtl w:val="0"/>
+        </w:rPr>
+        <w:t xml:space="preserve">: cadastro de funcionários com código do funcionário, nome, CPF, cargo, data de admissão, telefone e e-mail e endereço.</w:t>
+      </w:r>
+    </w:p>
+    <w:p>
+      <w:pPr>
+        <w:spacing w:line="360" w:lineRule="auto"/>
+        <w:jc w:val="both"/>
+        <w:rPr>
+          <w:sz w:val="24"/>
+          <w:szCs w:val="24"/>
+        </w:rPr>
+      </w:pPr>
+      <w:r>
+        <w:rPr>
+          <w:rtl w:val="0"/>
+        </w:rPr>
+      </w:r>
+    </w:p>
+    <w:p>
+      <w:pPr>
+        <w:spacing w:line="360" w:lineRule="auto"/>
+        <w:jc w:val="both"/>
+        <w:rPr>
+          <w:b w:val="1"/>
+          <w:sz w:val="28"/>
+          <w:szCs w:val="28"/>
+        </w:rPr>
+      </w:pPr>
+      <w:r>
+        <w:rPr>
+          <w:b w:val="1"/>
+          <w:sz w:val="28"/>
+          <w:szCs w:val="28"/>
           <w:rtl w:val="0"/>
         </w:rPr>
         <w:t xml:space="preserve">Fornecedores</w:t>
@@ -853,41 +1001,69 @@
       </w:pPr>
       <w:r>
         <w:rPr>
-          <w:sz w:val="24"/>
-          <w:szCs w:val="24"/>
-          <w:rtl w:val="0"/>
-        </w:rPr>
-        <w:t xml:space="preserve">RF09: cadastro de fornecedores com CNPJ, razão social, e-mail, telefone e endereço completo.</w:t>
-      </w:r>
-    </w:p>
-    <w:p>
-      <w:pPr>
-        <w:spacing w:line="360" w:lineRule="auto"/>
-        <w:jc w:val="both"/>
-        <w:rPr>
-          <w:sz w:val="24"/>
-          <w:szCs w:val="24"/>
-        </w:rPr>
-      </w:pPr>
-      <w:r>
-        <w:rPr>
-          <w:rtl w:val="0"/>
-        </w:rPr>
-      </w:r>
-    </w:p>
-    <w:p>
-      <w:pPr>
-        <w:spacing w:line="360" w:lineRule="auto"/>
-        <w:jc w:val="both"/>
-        <w:rPr>
-          <w:sz w:val="24"/>
-          <w:szCs w:val="24"/>
-        </w:rPr>
-      </w:pPr>
-      <w:r>
-        <w:rPr>
-          <w:sz w:val="24"/>
-          <w:szCs w:val="24"/>
+          <w:b w:val="1"/>
+          <w:sz w:val="24"/>
+          <w:szCs w:val="24"/>
+          <w:rtl w:val="0"/>
+        </w:rPr>
+        <w:t xml:space="preserve">RF09</w:t>
+      </w:r>
+      <w:r>
+        <w:rPr>
+          <w:sz w:val="24"/>
+          <w:szCs w:val="24"/>
+          <w:rtl w:val="0"/>
+        </w:rPr>
+        <w:t xml:space="preserve">: cadastro de fornecedores com código do fornecedor, CNPJ, nome da empresa, </w:t>
+      </w:r>
+      <w:r>
+        <w:rPr>
+          <w:b w:val="1"/>
+          <w:sz w:val="24"/>
+          <w:szCs w:val="24"/>
+          <w:rtl w:val="0"/>
+        </w:rPr>
+        <w:t xml:space="preserve">razão social (não sei se precisa)</w:t>
+      </w:r>
+      <w:r>
+        <w:rPr>
+          <w:sz w:val="24"/>
+          <w:szCs w:val="24"/>
+          <w:rtl w:val="0"/>
+        </w:rPr>
+        <w:t xml:space="preserve">, e-mail, telefone e endereço completo.</w:t>
+      </w:r>
+    </w:p>
+    <w:p>
+      <w:pPr>
+        <w:spacing w:line="360" w:lineRule="auto"/>
+        <w:jc w:val="both"/>
+        <w:rPr>
+          <w:sz w:val="24"/>
+          <w:szCs w:val="24"/>
+        </w:rPr>
+      </w:pPr>
+      <w:r>
+        <w:rPr>
+          <w:rtl w:val="0"/>
+        </w:rPr>
+      </w:r>
+    </w:p>
+    <w:p>
+      <w:pPr>
+        <w:spacing w:line="360" w:lineRule="auto"/>
+        <w:jc w:val="both"/>
+        <w:rPr>
+          <w:b w:val="1"/>
+          <w:sz w:val="28"/>
+          <w:szCs w:val="28"/>
+        </w:rPr>
+      </w:pPr>
+      <w:r>
+        <w:rPr>
+          <w:b w:val="1"/>
+          <w:sz w:val="28"/>
+          <w:szCs w:val="28"/>
           <w:rtl w:val="0"/>
         </w:rPr>
         <w:t xml:space="preserve">Venda</w:t>
@@ -904,11 +1080,20 @@
       </w:pPr>
       <w:r>
         <w:rPr>
-          <w:sz w:val="24"/>
-          <w:szCs w:val="24"/>
-          <w:rtl w:val="0"/>
-        </w:rPr>
-        <w:t xml:space="preserve">RF10: registro de uma venda com a data, cliente, funcionário e os produtos vendidos (total da venda, quantidade de cada item), forma de pagamento, (cupom de desconto?)</w:t>
+          <w:b w:val="1"/>
+          <w:sz w:val="24"/>
+          <w:szCs w:val="24"/>
+          <w:rtl w:val="0"/>
+        </w:rPr>
+        <w:t xml:space="preserve">RF10</w:t>
+      </w:r>
+      <w:r>
+        <w:rPr>
+          <w:sz w:val="24"/>
+          <w:szCs w:val="24"/>
+          <w:rtl w:val="0"/>
+        </w:rPr>
+        <w:t xml:space="preserve">: registro de uma venda com a data da venda, código do cliente, código do funcionário e os produtos vendidos (total da venda, quantidade de cada item), forma de pagamento, (cupom de desconto? -&gt; talvez colocamos que ganha desconto em compras acima de um valor definido, e se for cadastrado)</w:t>
       </w:r>
     </w:p>
     <w:p>

</xml_diff>